<commit_message>
Add Selenium Hello test
</commit_message>
<xml_diff>
--- a/DailyNote.docx
+++ b/DailyNote.docx
@@ -34,8 +34,6 @@
       <w:pPr>
         <w:pStyle w:val="ListParagraph"/>
       </w:pPr>
-      <w:bookmarkStart w:id="0" w:name="_GoBack"/>
-      <w:bookmarkEnd w:id="0"/>
     </w:p>
     <w:p>
       <w:pPr>
@@ -61,6 +59,80 @@
         <w:t>Eclispe</w:t>
       </w:r>
       <w:proofErr w:type="spellEnd"/>
+    </w:p>
+    <w:p>
+      <w:pPr>
+        <w:pStyle w:val="ListParagraph"/>
+      </w:pPr>
+    </w:p>
+    <w:p>
+      <w:pPr>
+        <w:pStyle w:val="ListParagraph"/>
+        <w:numPr>
+          <w:ilvl w:val="0"/>
+          <w:numId w:val="1"/>
+        </w:numPr>
+      </w:pPr>
+      <w:r>
+        <w:t>Eclipse Package Explorer -&gt; View Menu -&gt; change the view</w:t>
+      </w:r>
+    </w:p>
+    <w:p>
+      <w:pPr>
+        <w:pStyle w:val="ListParagraph"/>
+      </w:pPr>
+    </w:p>
+    <w:p>
+      <w:pPr>
+        <w:pStyle w:val="ListParagraph"/>
+        <w:numPr>
+          <w:ilvl w:val="0"/>
+          <w:numId w:val="1"/>
+        </w:numPr>
+      </w:pPr>
+      <w:r>
+        <w:t xml:space="preserve">Import </w:t>
+      </w:r>
+      <w:proofErr w:type="spellStart"/>
+      <w:r>
+        <w:t>gradle</w:t>
+      </w:r>
+      <w:proofErr w:type="spellEnd"/>
+      <w:r>
+        <w:t xml:space="preserve"> project</w:t>
+      </w:r>
+    </w:p>
+    <w:p>
+      <w:pPr>
+        <w:pStyle w:val="ListParagraph"/>
+      </w:pPr>
+    </w:p>
+    <w:p>
+      <w:pPr>
+        <w:pStyle w:val="ListParagraph"/>
+        <w:numPr>
+          <w:ilvl w:val="0"/>
+          <w:numId w:val="1"/>
+        </w:numPr>
+      </w:pPr>
+      <w:r>
+        <w:t>Java Interview question</w:t>
+      </w:r>
+    </w:p>
+    <w:p>
+      <w:pPr>
+        <w:pStyle w:val="ListParagraph"/>
+      </w:pPr>
+    </w:p>
+    <w:p>
+      <w:pPr>
+        <w:pStyle w:val="ListParagraph"/>
+      </w:pPr>
+      <w:bookmarkStart w:id="0" w:name="_GoBack"/>
+      <w:bookmarkEnd w:id="0"/>
+      <w:r>
+        <w:t>https://www.javatpoint.com/corejava-interview-questions</w:t>
+      </w:r>
     </w:p>
     <w:sectPr>
       <w:pgSz w:w="12240" w:h="15840"/>
@@ -612,6 +684,18 @@
       <w:u w:val="single"/>
     </w:rPr>
   </w:style>
+  <w:style w:type="character" w:styleId="FollowedHyperlink">
+    <w:name w:val="FollowedHyperlink"/>
+    <w:basedOn w:val="DefaultParagraphFont"/>
+    <w:uiPriority w:val="99"/>
+    <w:semiHidden/>
+    <w:unhideWhenUsed/>
+    <w:rsid w:val="00751EAA"/>
+    <w:rPr>
+      <w:color w:val="954F72" w:themeColor="followedHyperlink"/>
+      <w:u w:val="single"/>
+    </w:rPr>
+  </w:style>
 </w:styles>
 </file>
 

</xml_diff>